<commit_message>
quizes: H5 en H6
</commit_message>
<xml_diff>
--- a/Theorie/quiz/H5.docx
+++ b/Theorie/quiz/H5.docx
@@ -22,42 +22,61 @@
       </w:r>
     </w:p>
     <w:p>
-      <w:pPr>
-        <w:rPr>
-          <w:lang w:val="nl-NL"/>
-        </w:rPr>
-      </w:pPr>
-      <w:r>
-        <w:rPr>
-          <w:lang w:val="nl-NL"/>
-        </w:rPr>
+      <w:r>
         <w:t>a) &lt;header&gt;</w:t>
       </w:r>
     </w:p>
     <w:p>
-      <w:pPr>
-        <w:rPr>
-          <w:lang w:val="nl-NL"/>
-        </w:rPr>
-      </w:pPr>
-      <w:r>
-        <w:rPr>
-          <w:lang w:val="nl-NL"/>
-        </w:rPr>
+      <w:r>
         <w:t>b) &lt;body&gt;</w:t>
       </w:r>
     </w:p>
     <w:p>
-      <w:pPr>
-        <w:rPr>
-          <w:lang w:val="nl-NL"/>
-        </w:rPr>
-      </w:pPr>
-      <w:r>
-        <w:rPr>
-          <w:lang w:val="nl-NL"/>
-        </w:rPr>
-        <w:t>c) &lt;</w:t>
+      <w:r>
+        <w:t>c) &lt;footer&gt;</w:t>
+      </w:r>
+    </w:p>
+    <w:p>
+      <w:pPr>
+        <w:rPr>
+          <w:highlight w:val="yellow"/>
+          <w:lang w:val="nl-NL"/>
+        </w:rPr>
+      </w:pPr>
+      <w:r>
+        <w:rPr>
+          <w:highlight w:val="yellow"/>
+          <w:lang w:val="nl-NL"/>
+        </w:rPr>
+        <w:t>d) &lt;p&gt;</w:t>
+      </w:r>
+    </w:p>
+    <w:p>
+      <w:pPr>
+        <w:rPr>
+          <w:lang w:val="nl-NL"/>
+        </w:rPr>
+      </w:pPr>
+    </w:p>
+    <w:p>
+      <w:pPr>
+        <w:rPr>
+          <w:lang w:val="nl-NL"/>
+        </w:rPr>
+      </w:pPr>
+      <w:proofErr w:type="gramStart"/>
+      <w:r>
+        <w:rPr>
+          <w:lang w:val="nl-NL"/>
+        </w:rPr>
+        <w:t>uitleg</w:t>
+      </w:r>
+      <w:proofErr w:type="gramEnd"/>
+      <w:r>
+        <w:rPr>
+          <w:lang w:val="nl-NL"/>
+        </w:rPr>
+        <w:t>: &lt;p&gt; is een onderdeel van de &lt;header&gt;, &lt;body&gt; en/of &lt;</w:t>
       </w:r>
       <w:proofErr w:type="spellStart"/>
       <w:r>
@@ -77,16 +96,142 @@
     <w:p>
       <w:pPr>
         <w:rPr>
+          <w:lang w:val="nl-NL"/>
+        </w:rPr>
+      </w:pPr>
+    </w:p>
+    <w:p>
+      <w:pPr>
+        <w:rPr>
+          <w:lang w:val="nl-NL"/>
+        </w:rPr>
+      </w:pPr>
+      <w:r>
+        <w:rPr>
+          <w:lang w:val="nl-NL"/>
+        </w:rPr>
+        <w:t xml:space="preserve">2) Wat staat er </w:t>
+      </w:r>
+      <w:r>
+        <w:rPr>
+          <w:lang w:val="nl-NL"/>
+        </w:rPr>
+        <w:t>(</w:t>
+      </w:r>
+      <w:r>
+        <w:rPr>
+          <w:lang w:val="nl-NL"/>
+        </w:rPr>
+        <w:t>in</w:t>
+      </w:r>
+      <w:r>
+        <w:rPr>
+          <w:lang w:val="nl-NL"/>
+        </w:rPr>
+        <w:t xml:space="preserve"> het algemeen)</w:t>
+      </w:r>
+      <w:r>
+        <w:rPr>
+          <w:lang w:val="nl-NL"/>
+        </w:rPr>
+        <w:t xml:space="preserve"> </w:t>
+      </w:r>
+      <w:r>
+        <w:rPr>
+          <w:lang w:val="nl-NL"/>
+        </w:rPr>
+        <w:t xml:space="preserve">in </w:t>
+      </w:r>
+      <w:r>
+        <w:rPr>
+          <w:lang w:val="nl-NL"/>
+        </w:rPr>
+        <w:t>de &lt;</w:t>
+      </w:r>
+      <w:proofErr w:type="spellStart"/>
+      <w:r>
+        <w:rPr>
+          <w:lang w:val="nl-NL"/>
+        </w:rPr>
+        <w:t>head</w:t>
+      </w:r>
+      <w:proofErr w:type="spellEnd"/>
+      <w:r>
+        <w:rPr>
+          <w:lang w:val="nl-NL"/>
+        </w:rPr>
+        <w:t>&gt;?</w:t>
+      </w:r>
+    </w:p>
+    <w:p>
+      <w:pPr>
+        <w:rPr>
+          <w:lang w:val="nl-NL"/>
+        </w:rPr>
+      </w:pPr>
+      <w:r>
+        <w:rPr>
           <w:highlight w:val="yellow"/>
           <w:lang w:val="nl-NL"/>
         </w:rPr>
-      </w:pPr>
-      <w:r>
-        <w:rPr>
-          <w:highlight w:val="yellow"/>
-          <w:lang w:val="nl-NL"/>
-        </w:rPr>
-        <w:t>d) &lt;p&gt;</w:t>
+        <w:t>a)</w:t>
+      </w:r>
+      <w:r>
+        <w:rPr>
+          <w:lang w:val="nl-NL"/>
+        </w:rPr>
+        <w:t xml:space="preserve"> Links naar andere bestande</w:t>
+      </w:r>
+      <w:r>
+        <w:rPr>
+          <w:lang w:val="nl-NL"/>
+        </w:rPr>
+        <w:t>n</w:t>
+      </w:r>
+    </w:p>
+    <w:p>
+      <w:pPr>
+        <w:rPr>
+          <w:lang w:val="nl-NL"/>
+        </w:rPr>
+      </w:pPr>
+      <w:r>
+        <w:rPr>
+          <w:lang w:val="nl-NL"/>
+        </w:rPr>
+        <w:t>b) CSS</w:t>
+      </w:r>
+    </w:p>
+    <w:p>
+      <w:pPr>
+        <w:rPr>
+          <w:lang w:val="nl-NL"/>
+        </w:rPr>
+      </w:pPr>
+      <w:r>
+        <w:rPr>
+          <w:lang w:val="nl-NL"/>
+        </w:rPr>
+        <w:t xml:space="preserve">c) </w:t>
+      </w:r>
+      <w:r>
+        <w:rPr>
+          <w:lang w:val="nl-NL"/>
+        </w:rPr>
+        <w:t>Navigatie</w:t>
+      </w:r>
+    </w:p>
+    <w:p>
+      <w:pPr>
+        <w:rPr>
+          <w:lang w:val="nl-NL"/>
+        </w:rPr>
+      </w:pPr>
+      <w:r>
+        <w:rPr>
+          <w:lang w:val="nl-NL"/>
+        </w:rPr>
+        <w:t>d) Tekst</w:t>
       </w:r>
     </w:p>
     <w:p>
@@ -114,14 +259,20 @@
         <w:rPr>
           <w:lang w:val="nl-NL"/>
         </w:rPr>
-        <w:t>: &lt;p&gt; is een onderdeel van de &lt;header&gt;, &lt;body&gt; en/of &lt;</w:t>
+        <w:t xml:space="preserve">: </w:t>
+      </w:r>
+      <w:r>
+        <w:rPr>
+          <w:lang w:val="nl-NL"/>
+        </w:rPr>
+        <w:t>&lt;</w:t>
       </w:r>
       <w:proofErr w:type="spellStart"/>
       <w:r>
         <w:rPr>
           <w:lang w:val="nl-NL"/>
         </w:rPr>
-        <w:t>footer</w:t>
+        <w:t>head</w:t>
       </w:r>
       <w:proofErr w:type="spellEnd"/>
       <w:r>
@@ -130,174 +281,11 @@
         </w:rPr>
         <w:t>&gt;</w:t>
       </w:r>
-    </w:p>
-    <w:p>
-      <w:pPr>
-        <w:rPr>
-          <w:lang w:val="nl-NL"/>
-        </w:rPr>
-      </w:pPr>
-    </w:p>
-    <w:p>
-      <w:pPr>
-        <w:rPr>
-          <w:lang w:val="nl-NL"/>
-        </w:rPr>
-      </w:pPr>
-      <w:r>
-        <w:rPr>
-          <w:lang w:val="nl-NL"/>
-        </w:rPr>
-        <w:t xml:space="preserve">2) Wat staat er </w:t>
-      </w:r>
-      <w:r>
-        <w:rPr>
-          <w:lang w:val="nl-NL"/>
-        </w:rPr>
-        <w:t>(</w:t>
-      </w:r>
-      <w:r>
-        <w:rPr>
-          <w:lang w:val="nl-NL"/>
-        </w:rPr>
-        <w:t>in</w:t>
-      </w:r>
-      <w:r>
-        <w:rPr>
-          <w:lang w:val="nl-NL"/>
-        </w:rPr>
-        <w:t xml:space="preserve"> het algemeen)</w:t>
-      </w:r>
-      <w:r>
-        <w:rPr>
-          <w:lang w:val="nl-NL"/>
-        </w:rPr>
-        <w:t xml:space="preserve"> </w:t>
-      </w:r>
-      <w:r>
-        <w:rPr>
-          <w:lang w:val="nl-NL"/>
-        </w:rPr>
-        <w:t xml:space="preserve">in </w:t>
-      </w:r>
-      <w:r>
-        <w:rPr>
-          <w:lang w:val="nl-NL"/>
-        </w:rPr>
-        <w:t>de &lt;</w:t>
-      </w:r>
-      <w:proofErr w:type="spellStart"/>
-      <w:r>
-        <w:rPr>
-          <w:lang w:val="nl-NL"/>
-        </w:rPr>
-        <w:t>head</w:t>
-      </w:r>
-      <w:proofErr w:type="spellEnd"/>
-      <w:r>
-        <w:rPr>
-          <w:lang w:val="nl-NL"/>
-        </w:rPr>
-        <w:t>&gt;?</w:t>
-      </w:r>
-    </w:p>
-    <w:p>
-      <w:pPr>
-        <w:rPr>
-          <w:lang w:val="nl-NL"/>
-        </w:rPr>
-      </w:pPr>
-      <w:r>
-        <w:rPr>
-          <w:highlight w:val="yellow"/>
-          <w:lang w:val="nl-NL"/>
-        </w:rPr>
-        <w:t>a)</w:t>
-      </w:r>
-      <w:r>
-        <w:rPr>
-          <w:lang w:val="nl-NL"/>
-        </w:rPr>
-        <w:t xml:space="preserve"> Links naar andere bestande</w:t>
-      </w:r>
-      <w:r>
-        <w:rPr>
-          <w:lang w:val="nl-NL"/>
-        </w:rPr>
-        <w:t>n</w:t>
-      </w:r>
-    </w:p>
-    <w:p>
-      <w:pPr>
-        <w:rPr>
-          <w:lang w:val="nl-NL"/>
-        </w:rPr>
-      </w:pPr>
-      <w:r>
-        <w:rPr>
-          <w:lang w:val="nl-NL"/>
-        </w:rPr>
-        <w:t>b) CSS</w:t>
-      </w:r>
-    </w:p>
-    <w:p>
-      <w:pPr>
-        <w:rPr>
-          <w:lang w:val="nl-NL"/>
-        </w:rPr>
-      </w:pPr>
-      <w:r>
-        <w:rPr>
-          <w:lang w:val="nl-NL"/>
-        </w:rPr>
-        <w:t xml:space="preserve">c) </w:t>
-      </w:r>
-      <w:r>
-        <w:rPr>
-          <w:lang w:val="nl-NL"/>
-        </w:rPr>
-        <w:t>Navigatie</w:t>
-      </w:r>
-    </w:p>
-    <w:p>
-      <w:pPr>
-        <w:rPr>
-          <w:lang w:val="nl-NL"/>
-        </w:rPr>
-      </w:pPr>
-      <w:r>
-        <w:rPr>
-          <w:lang w:val="nl-NL"/>
-        </w:rPr>
-        <w:t>d) Tekst</w:t>
-      </w:r>
-    </w:p>
-    <w:p>
-      <w:pPr>
-        <w:rPr>
-          <w:lang w:val="nl-NL"/>
-        </w:rPr>
-      </w:pPr>
-    </w:p>
-    <w:p>
-      <w:pPr>
-        <w:rPr>
-          <w:lang w:val="nl-NL"/>
-        </w:rPr>
-      </w:pPr>
-      <w:proofErr w:type="gramStart"/>
-      <w:r>
-        <w:rPr>
-          <w:lang w:val="nl-NL"/>
-        </w:rPr>
-        <w:t>uitleg</w:t>
-      </w:r>
-      <w:proofErr w:type="gramEnd"/>
-      <w:r>
-        <w:rPr>
-          <w:lang w:val="nl-NL"/>
-        </w:rPr>
-        <w:t>: het wordt gebruikt om andere bestanden op te roepen en te laden en om algemene gegevens op te slaan. Er kan CSS in staat, maar dit hoort eigenlijk in een apart bestand.</w:t>
+      <w:r>
+        <w:rPr>
+          <w:lang w:val="nl-NL"/>
+        </w:rPr>
+        <w:t xml:space="preserve"> wordt gebruikt om andere bestanden op te roepen en te laden en om algemene gegevens op te slaan. Er kan CSS in staat, maar dit hoort eigenlijk in een apart bestand.</w:t>
       </w:r>
     </w:p>
     <w:p>
@@ -352,95 +340,116 @@
       </w:r>
     </w:p>
     <w:p>
-      <w:r>
+      <w:pPr>
+        <w:rPr>
+          <w:lang w:val="nl-NL"/>
+        </w:rPr>
+      </w:pPr>
+      <w:r>
+        <w:rPr>
+          <w:lang w:val="nl-NL"/>
+        </w:rPr>
         <w:t xml:space="preserve">b) &lt;a </w:t>
       </w:r>
       <w:proofErr w:type="spellStart"/>
       <w:r>
+        <w:rPr>
+          <w:lang w:val="nl-NL"/>
+        </w:rPr>
         <w:t>href</w:t>
       </w:r>
       <w:proofErr w:type="spellEnd"/>
+      <w:r>
+        <w:rPr>
+          <w:lang w:val="nl-NL"/>
+        </w:rPr>
+        <w:t>=”LOCATIE”&gt;</w:t>
+      </w:r>
+    </w:p>
+    <w:p>
+      <w:pPr>
+        <w:rPr>
+          <w:lang w:val="nl-NL"/>
+        </w:rPr>
+      </w:pPr>
+      <w:r>
+        <w:rPr>
+          <w:lang w:val="nl-NL"/>
+        </w:rPr>
+        <w:t xml:space="preserve">c) &lt;link </w:t>
+      </w:r>
+      <w:proofErr w:type="spellStart"/>
+      <w:r>
+        <w:rPr>
+          <w:lang w:val="nl-NL"/>
+        </w:rPr>
+        <w:t>href</w:t>
+      </w:r>
+      <w:proofErr w:type="spellEnd"/>
+      <w:r>
+        <w:rPr>
+          <w:lang w:val="nl-NL"/>
+        </w:rPr>
+        <w:t>=”LOCATIE”&gt;TE</w:t>
+      </w:r>
+      <w:r>
+        <w:rPr>
+          <w:lang w:val="nl-NL"/>
+        </w:rPr>
+        <w:t>KST&lt;/link&gt;</w:t>
+      </w:r>
+    </w:p>
+    <w:p>
+      <w:pPr>
+        <w:rPr>
+          <w:lang w:val="nl-NL"/>
+        </w:rPr>
+      </w:pPr>
+      <w:r>
+        <w:rPr>
+          <w:lang w:val="nl-NL"/>
+        </w:rPr>
+        <w:t>d) &lt;link&gt;LOCATIE&lt;/link&gt;</w:t>
+      </w:r>
+    </w:p>
+    <w:p>
+      <w:pPr>
+        <w:rPr>
+          <w:lang w:val="nl-NL"/>
+        </w:rPr>
+      </w:pPr>
+    </w:p>
+    <w:p>
+      <w:pPr>
+        <w:rPr>
+          <w:lang w:val="nl-NL"/>
+        </w:rPr>
+      </w:pPr>
       <w:proofErr w:type="gramStart"/>
       <w:r>
-        <w:t>=”LOCATIE</w:t>
+        <w:rPr>
+          <w:lang w:val="nl-NL"/>
+        </w:rPr>
+        <w:t>uitleg</w:t>
       </w:r>
       <w:proofErr w:type="gramEnd"/>
       <w:r>
-        <w:t>”&gt;</w:t>
-      </w:r>
-    </w:p>
-    <w:p>
-      <w:pPr>
-        <w:rPr>
-          <w:lang w:val="nl-NL"/>
-        </w:rPr>
-      </w:pPr>
-      <w:r>
-        <w:rPr>
-          <w:lang w:val="nl-NL"/>
-        </w:rPr>
-        <w:t xml:space="preserve">c) &lt;link </w:t>
-      </w:r>
-      <w:proofErr w:type="spellStart"/>
-      <w:r>
-        <w:rPr>
-          <w:lang w:val="nl-NL"/>
-        </w:rPr>
-        <w:t>href</w:t>
-      </w:r>
-      <w:proofErr w:type="spellEnd"/>
-      <w:r>
-        <w:rPr>
-          <w:lang w:val="nl-NL"/>
-        </w:rPr>
-        <w:t>=”LOCATIE”&gt;TE</w:t>
-      </w:r>
-      <w:r>
-        <w:rPr>
-          <w:lang w:val="nl-NL"/>
-        </w:rPr>
-        <w:t>KST&lt;/link&gt;</w:t>
-      </w:r>
-    </w:p>
-    <w:p>
-      <w:pPr>
-        <w:rPr>
-          <w:lang w:val="nl-NL"/>
-        </w:rPr>
-      </w:pPr>
-      <w:r>
-        <w:rPr>
-          <w:lang w:val="nl-NL"/>
-        </w:rPr>
-        <w:t>d) &lt;link&gt;LOCATIE&lt;/link&gt;</w:t>
-      </w:r>
-    </w:p>
-    <w:p>
-      <w:pPr>
-        <w:rPr>
-          <w:lang w:val="nl-NL"/>
-        </w:rPr>
-      </w:pPr>
-    </w:p>
-    <w:p>
-      <w:pPr>
-        <w:rPr>
-          <w:lang w:val="nl-NL"/>
-        </w:rPr>
-      </w:pPr>
-      <w:proofErr w:type="gramStart"/>
-      <w:r>
-        <w:rPr>
-          <w:lang w:val="nl-NL"/>
-        </w:rPr>
-        <w:t>uitleg</w:t>
-      </w:r>
-      <w:proofErr w:type="gramEnd"/>
-      <w:r>
-        <w:rPr>
-          <w:lang w:val="nl-NL"/>
-        </w:rPr>
-        <w:t xml:space="preserve">: om een link toe te voegen gebruik je &lt;a </w:t>
+        <w:rPr>
+          <w:lang w:val="nl-NL"/>
+        </w:rPr>
+        <w:t xml:space="preserve">: </w:t>
+      </w:r>
+      <w:r>
+        <w:rPr>
+          <w:lang w:val="nl-NL"/>
+        </w:rPr>
+        <w:t>O</w:t>
+      </w:r>
+      <w:r>
+        <w:rPr>
+          <w:lang w:val="nl-NL"/>
+        </w:rPr>
+        <w:t xml:space="preserve">m een link toe te voegen gebruik je &lt;a </w:t>
       </w:r>
       <w:proofErr w:type="spellStart"/>
       <w:r>
@@ -562,7 +571,25 @@
         <w:rPr>
           <w:lang w:val="nl-NL"/>
         </w:rPr>
-        <w:t>: met ../ ga je een map omhoog</w:t>
+        <w:t xml:space="preserve">: </w:t>
+      </w:r>
+      <w:r>
+        <w:rPr>
+          <w:lang w:val="nl-NL"/>
+        </w:rPr>
+        <w:t>M</w:t>
+      </w:r>
+      <w:r>
+        <w:rPr>
+          <w:lang w:val="nl-NL"/>
+        </w:rPr>
+        <w:t>et ../ ga je een map omhoog</w:t>
+      </w:r>
+      <w:r>
+        <w:rPr>
+          <w:lang w:val="nl-NL"/>
+        </w:rPr>
+        <w:t>.</w:t>
       </w:r>
     </w:p>
     <w:p>
@@ -600,373 +627,337 @@
       </w:r>
     </w:p>
     <w:p>
-      <w:pPr>
-        <w:rPr>
-          <w:lang w:val="nl-NL"/>
-        </w:rPr>
-      </w:pPr>
+      <w:r>
+        <w:t>a) //comment</w:t>
+      </w:r>
+    </w:p>
+    <w:p>
+      <w:r>
+        <w:t>b) &lt;comment&gt;TEKST&lt;/comment&gt;</w:t>
+      </w:r>
+    </w:p>
+    <w:p>
+      <w:pPr>
+        <w:rPr>
+          <w:lang w:val="nl-NL"/>
+        </w:rPr>
+      </w:pPr>
+      <w:r>
+        <w:rPr>
+          <w:highlight w:val="yellow"/>
+          <w:lang w:val="nl-NL"/>
+        </w:rPr>
+        <w:t>c)</w:t>
+      </w:r>
+      <w:r>
+        <w:rPr>
+          <w:lang w:val="nl-NL"/>
+        </w:rPr>
+        <w:t xml:space="preserve"> </w:t>
+      </w:r>
       <w:proofErr w:type="gramStart"/>
       <w:r>
         <w:rPr>
           <w:lang w:val="nl-NL"/>
         </w:rPr>
-        <w:t>a) /</w:t>
+        <w:t>&lt;!--</w:t>
       </w:r>
       <w:proofErr w:type="gramEnd"/>
       <w:r>
         <w:rPr>
           <w:lang w:val="nl-NL"/>
         </w:rPr>
-        <w:t>/</w:t>
+        <w:t xml:space="preserve"> COMMENT --&gt;</w:t>
+      </w:r>
+    </w:p>
+    <w:p>
+      <w:pPr>
+        <w:rPr>
+          <w:lang w:val="nl-NL"/>
+        </w:rPr>
+      </w:pPr>
+      <w:proofErr w:type="gramStart"/>
+      <w:r>
+        <w:rPr>
+          <w:lang w:val="nl-NL"/>
+        </w:rPr>
+        <w:t>d) /</w:t>
+      </w:r>
+      <w:proofErr w:type="gramEnd"/>
+      <w:r>
+        <w:rPr>
+          <w:lang w:val="nl-NL"/>
+        </w:rPr>
+        <w:t>* COMMENT */</w:t>
+      </w:r>
+    </w:p>
+    <w:p>
+      <w:pPr>
+        <w:rPr>
+          <w:lang w:val="nl-NL"/>
+        </w:rPr>
+      </w:pPr>
+    </w:p>
+    <w:p>
+      <w:pPr>
+        <w:rPr>
+          <w:lang w:val="nl-NL"/>
+        </w:rPr>
+      </w:pPr>
+      <w:proofErr w:type="gramStart"/>
+      <w:r>
+        <w:rPr>
+          <w:lang w:val="nl-NL"/>
+        </w:rPr>
+        <w:t>uitleg</w:t>
+      </w:r>
+      <w:proofErr w:type="gramEnd"/>
+      <w:r>
+        <w:rPr>
+          <w:lang w:val="nl-NL"/>
+        </w:rPr>
+        <w:t xml:space="preserve">: In HTML gebruik je &lt;!-- COMMENT --&gt; gebruik je voor zowel een single- als </w:t>
       </w:r>
       <w:proofErr w:type="spellStart"/>
       <w:r>
         <w:rPr>
           <w:lang w:val="nl-NL"/>
         </w:rPr>
-        <w:t>comment</w:t>
+        <w:t>multiline</w:t>
       </w:r>
       <w:proofErr w:type="spellEnd"/>
-    </w:p>
-    <w:p>
-      <w:pPr>
-        <w:rPr>
-          <w:lang w:val="nl-NL"/>
-        </w:rPr>
-      </w:pPr>
-      <w:r>
-        <w:rPr>
-          <w:lang w:val="nl-NL"/>
-        </w:rPr>
-        <w:t>b) &lt;</w:t>
+      <w:r>
+        <w:rPr>
+          <w:lang w:val="nl-NL"/>
+        </w:rPr>
+        <w:t xml:space="preserve"> </w:t>
       </w:r>
       <w:proofErr w:type="spellStart"/>
       <w:r>
         <w:rPr>
           <w:lang w:val="nl-NL"/>
         </w:rPr>
-        <w:t>comment</w:t>
+        <w:t>co</w:t>
+      </w:r>
+      <w:r>
+        <w:rPr>
+          <w:lang w:val="nl-NL"/>
+        </w:rPr>
+        <w:t>mment</w:t>
       </w:r>
       <w:proofErr w:type="spellEnd"/>
       <w:r>
         <w:rPr>
           <w:lang w:val="nl-NL"/>
         </w:rPr>
-        <w:t>&gt;TEKST&lt;/</w:t>
+        <w:t>.</w:t>
+      </w:r>
+    </w:p>
+    <w:p>
+      <w:pPr>
+        <w:rPr>
+          <w:lang w:val="nl-NL"/>
+        </w:rPr>
+      </w:pPr>
+    </w:p>
+    <w:p>
+      <w:pPr>
+        <w:rPr>
+          <w:lang w:val="nl-NL"/>
+        </w:rPr>
+      </w:pPr>
+      <w:r>
+        <w:rPr>
+          <w:lang w:val="nl-NL"/>
+        </w:rPr>
+        <w:t>6) Je past de tekstgrote met CSS aan met …?</w:t>
+      </w:r>
+    </w:p>
+    <w:p>
+      <w:r>
+        <w:t xml:space="preserve">a) size: </w:t>
+      </w:r>
+    </w:p>
+    <w:p>
+      <w:r>
+        <w:t xml:space="preserve">b) </w:t>
       </w:r>
       <w:proofErr w:type="spellStart"/>
       <w:r>
-        <w:rPr>
-          <w:lang w:val="nl-NL"/>
-        </w:rPr>
-        <w:t>comment</w:t>
+        <w:t>tekstgrote</w:t>
       </w:r>
       <w:proofErr w:type="spellEnd"/>
       <w:r>
-        <w:rPr>
-          <w:lang w:val="nl-NL"/>
-        </w:rPr>
-        <w:t>&gt;</w:t>
-      </w:r>
-    </w:p>
-    <w:p>
-      <w:pPr>
-        <w:rPr>
-          <w:lang w:val="nl-NL"/>
-        </w:rPr>
-      </w:pPr>
+        <w:t>:</w:t>
+      </w:r>
+    </w:p>
+    <w:p>
       <w:r>
         <w:rPr>
           <w:highlight w:val="yellow"/>
-          <w:lang w:val="nl-NL"/>
         </w:rPr>
         <w:t>c)</w:t>
       </w:r>
       <w:r>
-        <w:rPr>
-          <w:lang w:val="nl-NL"/>
-        </w:rPr>
-        <w:t xml:space="preserve"> </w:t>
-      </w:r>
+        <w:t xml:space="preserve"> font-size:</w:t>
+      </w:r>
+    </w:p>
+    <w:p>
+      <w:pPr>
+        <w:rPr>
+          <w:lang w:val="nl-NL"/>
+        </w:rPr>
+      </w:pPr>
+      <w:r>
+        <w:rPr>
+          <w:lang w:val="nl-NL"/>
+        </w:rPr>
+        <w:t>d) font:</w:t>
+      </w:r>
+    </w:p>
+    <w:p>
+      <w:pPr>
+        <w:rPr>
+          <w:lang w:val="nl-NL"/>
+        </w:rPr>
+      </w:pPr>
+    </w:p>
+    <w:p>
+      <w:pPr>
+        <w:rPr>
+          <w:lang w:val="nl-NL"/>
+        </w:rPr>
+      </w:pPr>
       <w:proofErr w:type="gramStart"/>
       <w:r>
         <w:rPr>
           <w:lang w:val="nl-NL"/>
         </w:rPr>
-        <w:t>&lt;!--</w:t>
+        <w:t>uitleg</w:t>
       </w:r>
       <w:proofErr w:type="gramEnd"/>
       <w:r>
         <w:rPr>
           <w:lang w:val="nl-NL"/>
         </w:rPr>
-        <w:t xml:space="preserve"> COMMENT --&gt;</w:t>
-      </w:r>
-    </w:p>
-    <w:p>
-      <w:pPr>
-        <w:rPr>
-          <w:lang w:val="nl-NL"/>
-        </w:rPr>
-      </w:pPr>
-      <w:proofErr w:type="gramStart"/>
-      <w:r>
-        <w:rPr>
-          <w:lang w:val="nl-NL"/>
-        </w:rPr>
-        <w:t>d) /</w:t>
-      </w:r>
-      <w:proofErr w:type="gramEnd"/>
-      <w:r>
-        <w:rPr>
-          <w:lang w:val="nl-NL"/>
-        </w:rPr>
-        <w:t>* COMMENT */</w:t>
-      </w:r>
-    </w:p>
-    <w:p>
-      <w:pPr>
-        <w:rPr>
-          <w:lang w:val="nl-NL"/>
-        </w:rPr>
-      </w:pPr>
-    </w:p>
-    <w:p>
-      <w:pPr>
-        <w:rPr>
-          <w:lang w:val="nl-NL"/>
-        </w:rPr>
-      </w:pPr>
-      <w:proofErr w:type="gramStart"/>
-      <w:r>
-        <w:rPr>
-          <w:lang w:val="nl-NL"/>
-        </w:rPr>
-        <w:t>uitleg</w:t>
-      </w:r>
-      <w:proofErr w:type="gramEnd"/>
-      <w:r>
-        <w:rPr>
-          <w:lang w:val="nl-NL"/>
-        </w:rPr>
-        <w:t xml:space="preserve">: In HTML gebruik je &lt;!-- COMMENT --&gt; gebruik je voor zowel een single- als </w:t>
+        <w:t xml:space="preserve">: </w:t>
+      </w:r>
+      <w:r>
+        <w:rPr>
+          <w:lang w:val="nl-NL"/>
+        </w:rPr>
+        <w:t>M</w:t>
+      </w:r>
+      <w:r>
+        <w:rPr>
+          <w:lang w:val="nl-NL"/>
+        </w:rPr>
+        <w:t>et font-</w:t>
       </w:r>
       <w:proofErr w:type="spellStart"/>
       <w:r>
         <w:rPr>
           <w:lang w:val="nl-NL"/>
         </w:rPr>
-        <w:t>multiline</w:t>
+        <w:t>size</w:t>
       </w:r>
       <w:proofErr w:type="spellEnd"/>
       <w:r>
         <w:rPr>
           <w:lang w:val="nl-NL"/>
         </w:rPr>
-        <w:t xml:space="preserve"> </w:t>
+        <w:t xml:space="preserve"> stel j</w:t>
+      </w:r>
+      <w:r>
+        <w:rPr>
+          <w:lang w:val="nl-NL"/>
+        </w:rPr>
+        <w:t>e de tekstgrote in.</w:t>
+      </w:r>
+    </w:p>
+    <w:p>
+      <w:pPr>
+        <w:rPr>
+          <w:lang w:val="nl-NL"/>
+        </w:rPr>
+      </w:pPr>
+    </w:p>
+    <w:p>
+      <w:pPr>
+        <w:rPr>
+          <w:lang w:val="nl-NL"/>
+        </w:rPr>
+      </w:pPr>
+      <w:r>
+        <w:rPr>
+          <w:lang w:val="nl-NL"/>
+        </w:rPr>
+        <w:t>7) De achtergrondkleur stel je met CSS in met …?</w:t>
+      </w:r>
+    </w:p>
+    <w:p>
+      <w:r>
+        <w:rPr>
+          <w:highlight w:val="yellow"/>
+        </w:rPr>
+        <w:t>a)</w:t>
+      </w:r>
+      <w:r>
+        <w:t xml:space="preserve"> background-color:</w:t>
+      </w:r>
+    </w:p>
+    <w:p>
+      <w:r>
+        <w:t>b) color:</w:t>
+      </w:r>
+    </w:p>
+    <w:p>
+      <w:pPr>
+        <w:rPr>
+          <w:lang w:val="nl-NL"/>
+        </w:rPr>
+      </w:pPr>
+      <w:r>
+        <w:rPr>
+          <w:lang w:val="nl-NL"/>
+        </w:rPr>
+        <w:t>c) achtergrondkleur:</w:t>
+      </w:r>
+    </w:p>
+    <w:p>
+      <w:pPr>
+        <w:rPr>
+          <w:lang w:val="nl-NL"/>
+        </w:rPr>
+      </w:pPr>
+      <w:r>
+        <w:rPr>
+          <w:lang w:val="nl-NL"/>
+        </w:rPr>
+        <w:t>d) background-</w:t>
       </w:r>
       <w:proofErr w:type="spellStart"/>
       <w:r>
         <w:rPr>
           <w:lang w:val="nl-NL"/>
         </w:rPr>
-        <w:t>co</w:t>
-      </w:r>
-      <w:r>
-        <w:rPr>
-          <w:lang w:val="nl-NL"/>
-        </w:rPr>
-        <w:t>mment</w:t>
+        <w:t>rgb</w:t>
       </w:r>
       <w:proofErr w:type="spellEnd"/>
       <w:r>
         <w:rPr>
           <w:lang w:val="nl-NL"/>
         </w:rPr>
-        <w:t>.</w:t>
-      </w:r>
-    </w:p>
-    <w:p>
-      <w:pPr>
-        <w:rPr>
-          <w:lang w:val="nl-NL"/>
-        </w:rPr>
-      </w:pPr>
-    </w:p>
-    <w:p>
-      <w:pPr>
-        <w:rPr>
-          <w:lang w:val="nl-NL"/>
-        </w:rPr>
-      </w:pPr>
-      <w:r>
-        <w:rPr>
-          <w:lang w:val="nl-NL"/>
-        </w:rPr>
-        <w:t>6) Je past de tekstgrote met CSS aan met …?</w:t>
-      </w:r>
-    </w:p>
-    <w:p>
-      <w:pPr>
-        <w:rPr>
-          <w:lang w:val="nl-NL"/>
-        </w:rPr>
-      </w:pPr>
-      <w:r>
-        <w:rPr>
-          <w:lang w:val="nl-NL"/>
-        </w:rPr>
-        <w:t xml:space="preserve">a) </w:t>
-      </w:r>
-      <w:proofErr w:type="spellStart"/>
-      <w:r>
-        <w:rPr>
-          <w:lang w:val="nl-NL"/>
-        </w:rPr>
-        <w:t>size</w:t>
-      </w:r>
-      <w:proofErr w:type="spellEnd"/>
-      <w:r>
-        <w:rPr>
-          <w:lang w:val="nl-NL"/>
-        </w:rPr>
-        <w:t xml:space="preserve">: </w:t>
-      </w:r>
-    </w:p>
-    <w:p>
-      <w:pPr>
-        <w:rPr>
-          <w:lang w:val="nl-NL"/>
-        </w:rPr>
-      </w:pPr>
-      <w:r>
-        <w:rPr>
-          <w:lang w:val="nl-NL"/>
-        </w:rPr>
-        <w:t>b) tekstgrote:</w:t>
-      </w:r>
-    </w:p>
-    <w:p>
-      <w:r>
-        <w:rPr>
-          <w:highlight w:val="yellow"/>
-        </w:rPr>
-        <w:t>c)</w:t>
-      </w:r>
-      <w:r>
-        <w:t xml:space="preserve"> font-size:</w:t>
-      </w:r>
-    </w:p>
-    <w:p>
-      <w:r>
-        <w:t>d) font:</w:t>
-      </w:r>
-    </w:p>
-    <w:p/>
-    <w:p>
-      <w:pPr>
-        <w:rPr>
-          <w:lang w:val="nl-NL"/>
-        </w:rPr>
-      </w:pPr>
-      <w:proofErr w:type="gramStart"/>
-      <w:r>
-        <w:rPr>
-          <w:lang w:val="nl-NL"/>
-        </w:rPr>
-        <w:t>uitleg</w:t>
-      </w:r>
-      <w:proofErr w:type="gramEnd"/>
-      <w:r>
-        <w:rPr>
-          <w:lang w:val="nl-NL"/>
-        </w:rPr>
-        <w:t>: met font-</w:t>
-      </w:r>
-      <w:proofErr w:type="spellStart"/>
-      <w:r>
-        <w:rPr>
-          <w:lang w:val="nl-NL"/>
-        </w:rPr>
-        <w:t>size</w:t>
-      </w:r>
-      <w:proofErr w:type="spellEnd"/>
-      <w:r>
-        <w:rPr>
-          <w:lang w:val="nl-NL"/>
-        </w:rPr>
-        <w:t xml:space="preserve"> stel j</w:t>
-      </w:r>
-      <w:r>
-        <w:rPr>
-          <w:lang w:val="nl-NL"/>
-        </w:rPr>
-        <w:t>e de tekstgrote in.</w:t>
-      </w:r>
-    </w:p>
-    <w:p>
-      <w:pPr>
-        <w:rPr>
-          <w:lang w:val="nl-NL"/>
-        </w:rPr>
-      </w:pPr>
-    </w:p>
-    <w:p>
-      <w:pPr>
-        <w:rPr>
-          <w:lang w:val="nl-NL"/>
-        </w:rPr>
-      </w:pPr>
-      <w:r>
-        <w:rPr>
-          <w:lang w:val="nl-NL"/>
-        </w:rPr>
-        <w:t>7) De achtergrondkleur stel je met CSS in met …?</w:t>
-      </w:r>
-    </w:p>
-    <w:p>
-      <w:r>
-        <w:rPr>
-          <w:highlight w:val="yellow"/>
-        </w:rPr>
-        <w:t>a)</w:t>
-      </w:r>
-      <w:r>
-        <w:t xml:space="preserve"> background-color:</w:t>
-      </w:r>
-    </w:p>
-    <w:p>
-      <w:r>
-        <w:t>b) color:</w:t>
-      </w:r>
-    </w:p>
-    <w:p>
-      <w:r>
-        <w:t xml:space="preserve">c) </w:t>
-      </w:r>
-      <w:proofErr w:type="spellStart"/>
-      <w:r>
-        <w:t>achtergrondkleur</w:t>
-      </w:r>
-      <w:proofErr w:type="spellEnd"/>
-      <w:r>
         <w:t>:</w:t>
       </w:r>
     </w:p>
     <w:p>
-      <w:r>
-        <w:t>d) background-</w:t>
-      </w:r>
-      <w:proofErr w:type="spellStart"/>
-      <w:r>
-        <w:t>rgb</w:t>
-      </w:r>
-      <w:proofErr w:type="spellEnd"/>
-      <w:r>
-        <w:t>:</w:t>
-      </w:r>
-    </w:p>
-    <w:p/>
+      <w:pPr>
+        <w:rPr>
+          <w:lang w:val="nl-NL"/>
+        </w:rPr>
+      </w:pPr>
+    </w:p>
     <w:p>
       <w:pPr>
         <w:rPr>
@@ -1037,39 +1028,69 @@
       </w:r>
     </w:p>
     <w:p>
-      <w:pPr>
-        <w:rPr>
-          <w:lang w:val="nl-NL"/>
-        </w:rPr>
-      </w:pPr>
       <w:proofErr w:type="gramStart"/>
       <w:r>
-        <w:rPr>
-          <w:lang w:val="nl-NL"/>
-        </w:rPr>
         <w:t>a) :cursor</w:t>
       </w:r>
       <w:proofErr w:type="gramEnd"/>
     </w:p>
     <w:p>
-      <w:pPr>
-        <w:rPr>
-          <w:lang w:val="nl-NL"/>
-        </w:rPr>
-      </w:pPr>
       <w:proofErr w:type="gramStart"/>
       <w:r>
         <w:rPr>
           <w:highlight w:val="yellow"/>
-          <w:lang w:val="nl-NL"/>
         </w:rPr>
         <w:t>b)</w:t>
       </w:r>
       <w:r>
-        <w:rPr>
-          <w:lang w:val="nl-NL"/>
-        </w:rPr>
-        <w:t xml:space="preserve"> :</w:t>
+        <w:t xml:space="preserve"> :hover</w:t>
+      </w:r>
+      <w:proofErr w:type="gramEnd"/>
+    </w:p>
+    <w:p>
+      <w:proofErr w:type="gramStart"/>
+      <w:r>
+        <w:t>c) :change</w:t>
+      </w:r>
+      <w:proofErr w:type="gramEnd"/>
+    </w:p>
+    <w:p>
+      <w:proofErr w:type="gramStart"/>
+      <w:r>
+        <w:t>d) :react</w:t>
+      </w:r>
+      <w:proofErr w:type="gramEnd"/>
+      <w:r>
+        <w:t>-to-cursor</w:t>
+      </w:r>
+    </w:p>
+    <w:p/>
+    <w:p>
+      <w:pPr>
+        <w:rPr>
+          <w:lang w:val="nl-NL"/>
+        </w:rPr>
+      </w:pPr>
+      <w:proofErr w:type="gramStart"/>
+      <w:r>
+        <w:rPr>
+          <w:lang w:val="nl-NL"/>
+        </w:rPr>
+        <w:t>uitleg</w:t>
+      </w:r>
+      <w:proofErr w:type="gramEnd"/>
+      <w:r>
+        <w:rPr>
+          <w:lang w:val="nl-NL"/>
+        </w:rPr>
+        <w:t xml:space="preserve">: </w:t>
+      </w:r>
+      <w:bookmarkStart w:id="0" w:name="_GoBack"/>
+      <w:r>
+        <w:rPr>
+          <w:lang w:val="nl-NL"/>
+        </w:rPr>
+        <w:t>Met :</w:t>
       </w:r>
       <w:proofErr w:type="spellStart"/>
       <w:r>
@@ -1079,86 +1100,12 @@
         <w:t>hover</w:t>
       </w:r>
       <w:proofErr w:type="spellEnd"/>
-      <w:proofErr w:type="gramEnd"/>
-    </w:p>
-    <w:p>
-      <w:pPr>
-        <w:rPr>
-          <w:lang w:val="nl-NL"/>
-        </w:rPr>
-      </w:pPr>
-      <w:proofErr w:type="gramStart"/>
-      <w:r>
-        <w:rPr>
-          <w:lang w:val="nl-NL"/>
-        </w:rPr>
-        <w:t>c) :change</w:t>
-      </w:r>
-      <w:proofErr w:type="gramEnd"/>
-    </w:p>
-    <w:p>
-      <w:pPr>
-        <w:rPr>
-          <w:lang w:val="nl-NL"/>
-        </w:rPr>
-      </w:pPr>
-      <w:proofErr w:type="gramStart"/>
-      <w:r>
-        <w:rPr>
-          <w:lang w:val="nl-NL"/>
-        </w:rPr>
-        <w:t>d) :</w:t>
-      </w:r>
-      <w:proofErr w:type="spellStart"/>
-      <w:r>
-        <w:rPr>
-          <w:lang w:val="nl-NL"/>
-        </w:rPr>
-        <w:t>react</w:t>
-      </w:r>
-      <w:proofErr w:type="spellEnd"/>
-      <w:proofErr w:type="gramEnd"/>
-      <w:r>
-        <w:rPr>
-          <w:lang w:val="nl-NL"/>
-        </w:rPr>
-        <w:t>-to-cursor</w:t>
-      </w:r>
-    </w:p>
-    <w:p>
-      <w:pPr>
-        <w:rPr>
-          <w:lang w:val="nl-NL"/>
-        </w:rPr>
-      </w:pPr>
-    </w:p>
-    <w:p>
-      <w:pPr>
-        <w:rPr>
-          <w:lang w:val="nl-NL"/>
-        </w:rPr>
-      </w:pPr>
-      <w:r>
-        <w:rPr>
-          <w:lang w:val="nl-NL"/>
-        </w:rPr>
-        <w:t>uitleg: Met :</w:t>
-      </w:r>
-      <w:proofErr w:type="spellStart"/>
-      <w:r>
-        <w:rPr>
-          <w:lang w:val="nl-NL"/>
-        </w:rPr>
-        <w:t>hover</w:t>
-      </w:r>
-      <w:proofErr w:type="spellEnd"/>
       <w:r>
         <w:rPr>
           <w:lang w:val="nl-NL"/>
         </w:rPr>
         <w:t xml:space="preserve"> verandert de stijl als je met de cursor over het element gaat.</w:t>
       </w:r>
-      <w:bookmarkStart w:id="0" w:name="_GoBack"/>
       <w:bookmarkEnd w:id="0"/>
     </w:p>
     <w:sectPr>

</xml_diff>